<commit_message>
[Chenge] Atualização no Documento de Visão
</commit_message>
<xml_diff>
--- a/documentacao/documentos/Documento de Visão - ETEC.docx
+++ b/documentacao/documentos/Documento de Visão - ETEC.docx
@@ -543,6 +543,7 @@
         </w:tabs>
       </w:pPr>
       <w:r>
+        <w:lastRenderedPageBreak/>
         <w:fldChar w:fldCharType="begin"/>
       </w:r>
       <w:r>
@@ -1161,6 +1162,7 @@
                 <w:color w:val="0D0D0D"/>
               </w:rPr>
             </w:pPr>
+            <w:bookmarkStart w:id="14" w:name="_GoBack"/>
             <w:r>
               <w:rPr>
                 <w:b/>
@@ -1421,11 +1423,36 @@
                 <w:color w:val="0D0D0D"/>
                 <w:lang w:val="sv-SE"/>
               </w:rPr>
-              <w:t>sa, facilitando a busca por informações.</w:t>
+              <w:t xml:space="preserve">sa, facilitando a busca </w:t>
+            </w:r>
+            <w:r>
+              <w:rPr>
+                <w:rFonts w:ascii="Times New Roman" w:hAnsi="Times New Roman" w:cs="Times New Roman"/>
+                <w:color w:val="0D0D0D"/>
+                <w:lang w:val="sv-SE"/>
+              </w:rPr>
+              <w:t xml:space="preserve">e recuperação das </w:t>
+            </w:r>
+            <w:r>
+              <w:rPr>
+                <w:rFonts w:ascii="Times New Roman" w:hAnsi="Times New Roman" w:cs="Times New Roman"/>
+                <w:color w:val="0D0D0D"/>
+                <w:lang w:val="sv-SE"/>
+              </w:rPr>
+              <w:t>informações</w:t>
+            </w:r>
+            <w:r>
+              <w:rPr>
+                <w:rFonts w:ascii="Times New Roman" w:hAnsi="Times New Roman" w:cs="Times New Roman"/>
+                <w:color w:val="0D0D0D"/>
+                <w:lang w:val="sv-SE"/>
+              </w:rPr>
+              <w:t xml:space="preserve"> referentes aos Trabalhos de conslusão.</w:t>
             </w:r>
           </w:p>
         </w:tc>
       </w:tr>
+      <w:bookmarkEnd w:id="14"/>
     </w:tbl>
     <w:p>
       <w:pPr>
@@ -1463,12 +1490,11 @@
         </w:tabs>
         <w:ind w:left="0" w:firstLine="0"/>
       </w:pPr>
-      <w:bookmarkStart w:id="14" w:name="__RefHeading__35_587640554"/>
-      <w:bookmarkStart w:id="15" w:name="__RefHeading__83_328818930"/>
-      <w:bookmarkEnd w:id="14"/>
+      <w:bookmarkStart w:id="15" w:name="__RefHeading__35_587640554"/>
+      <w:bookmarkStart w:id="16" w:name="__RefHeading__83_328818930"/>
       <w:bookmarkEnd w:id="15"/>
+      <w:bookmarkEnd w:id="16"/>
       <w:r>
-        <w:lastRenderedPageBreak/>
         <w:t>3. Descrições dos Envolvidos e dos Usuários</w:t>
       </w:r>
     </w:p>
@@ -1484,10 +1510,10 @@
           <w:lang w:val="sv-SE"/>
         </w:rPr>
       </w:pPr>
-      <w:bookmarkStart w:id="16" w:name="__RefHeading__37_587640554"/>
-      <w:bookmarkStart w:id="17" w:name="__RefHeading__85_328818930"/>
-      <w:bookmarkEnd w:id="16"/>
+      <w:bookmarkStart w:id="17" w:name="__RefHeading__37_587640554"/>
+      <w:bookmarkStart w:id="18" w:name="__RefHeading__85_328818930"/>
       <w:bookmarkEnd w:id="17"/>
+      <w:bookmarkEnd w:id="18"/>
       <w:r>
         <w:t>3.1 Resumo dos Envolvidos</w:t>
       </w:r>
@@ -2261,12 +2287,12 @@
           <w:color w:val="0000FF"/>
         </w:rPr>
       </w:pPr>
-      <w:bookmarkStart w:id="18" w:name="__RefHeading__39_587640554"/>
-      <w:bookmarkStart w:id="19" w:name="3.3%25252525252520%25252525252520%252525"/>
-      <w:bookmarkStart w:id="20" w:name="__RefHeading__87_328818930"/>
-      <w:bookmarkEnd w:id="18"/>
+      <w:bookmarkStart w:id="19" w:name="__RefHeading__39_587640554"/>
+      <w:bookmarkStart w:id="20" w:name="3.3%25252525252520%25252525252520%252525"/>
+      <w:bookmarkStart w:id="21" w:name="__RefHeading__87_328818930"/>
       <w:bookmarkEnd w:id="19"/>
       <w:bookmarkEnd w:id="20"/>
+      <w:bookmarkEnd w:id="21"/>
       <w:r>
         <w:t>3.2 Resumo dos Usuários</w:t>
       </w:r>
@@ -2585,15 +2611,7 @@
                 <w:color w:val="0D0D0D"/>
                 <w:lang w:val="sv-SE"/>
               </w:rPr>
-              <w:t>L</w:t>
-            </w:r>
-            <w:r>
-              <w:rPr>
-                <w:rFonts w:cs="Times New Roman"/>
-                <w:color w:val="0D0D0D"/>
-                <w:lang w:val="sv-SE"/>
-              </w:rPr>
-              <w:t>eitura e escrita sobre todas as funcionalidades do sistema.</w:t>
+              <w:t>Leitura e escrita sobre todas as funcionalidades do sistema.</w:t>
             </w:r>
           </w:p>
         </w:tc>
@@ -2691,15 +2709,7 @@
                 <w:color w:val="0D0D0D"/>
                 <w:lang w:val="sv-SE"/>
               </w:rPr>
-              <w:t>L</w:t>
-            </w:r>
-            <w:r>
-              <w:rPr>
-                <w:rFonts w:cs="Times New Roman"/>
-                <w:color w:val="0D0D0D"/>
-                <w:lang w:val="sv-SE"/>
-              </w:rPr>
-              <w:t>eitura sobre todas as funcionalidades do sistema.</w:t>
+              <w:t>Leitura sobre todas as funcionalidades do sistema.</w:t>
             </w:r>
           </w:p>
         </w:tc>
@@ -2714,12 +2724,12 @@
           <w:color w:val="0000FF"/>
         </w:rPr>
       </w:pPr>
-      <w:bookmarkStart w:id="21" w:name="__RefHeading__41_587640554"/>
-      <w:bookmarkStart w:id="22" w:name="3.4%25252525252520%25252525252520%252525"/>
-      <w:bookmarkStart w:id="23" w:name="__RefHeading__89_328818930"/>
-      <w:bookmarkEnd w:id="21"/>
+      <w:bookmarkStart w:id="22" w:name="__RefHeading__41_587640554"/>
+      <w:bookmarkStart w:id="23" w:name="3.4%25252525252520%25252525252520%252525"/>
+      <w:bookmarkStart w:id="24" w:name="__RefHeading__89_328818930"/>
       <w:bookmarkEnd w:id="22"/>
       <w:bookmarkEnd w:id="23"/>
+      <w:bookmarkEnd w:id="24"/>
     </w:p>
     <w:p>
       <w:pPr>
@@ -2733,8 +2743,8 @@
       <w:r>
         <w:t xml:space="preserve">3.3 Necessidades do </w:t>
       </w:r>
-      <w:bookmarkStart w:id="24" w:name="3.7%25252525252520%25252525252520%252525"/>
-      <w:bookmarkEnd w:id="24"/>
+      <w:bookmarkStart w:id="25" w:name="3.7%25252525252520%25252525252520%252525"/>
+      <w:bookmarkEnd w:id="25"/>
       <w:r>
         <w:t>Cliente</w:t>
       </w:r>
@@ -3147,10 +3157,10 @@
       <w:pPr>
         <w:pStyle w:val="Ttulo1"/>
       </w:pPr>
-      <w:bookmarkStart w:id="25" w:name="__RefHeading__43_587640554"/>
-      <w:bookmarkStart w:id="26" w:name="__RefHeading__91_328818930"/>
-      <w:bookmarkEnd w:id="25"/>
+      <w:bookmarkStart w:id="26" w:name="__RefHeading__43_587640554"/>
+      <w:bookmarkStart w:id="27" w:name="__RefHeading__91_328818930"/>
       <w:bookmarkEnd w:id="26"/>
+      <w:bookmarkEnd w:id="27"/>
       <w:r>
         <w:t>4. Visão Geral do Produto</w:t>
       </w:r>
@@ -3167,21 +3177,21 @@
           <w:lang w:val="sv-SE"/>
         </w:rPr>
       </w:pPr>
-      <w:bookmarkStart w:id="27" w:name="__RefHeading__45_587640554"/>
-      <w:bookmarkStart w:id="28" w:name="4.1%25252525252520%25252525252520%252525"/>
-      <w:bookmarkStart w:id="29" w:name="__RefHeading__93_328818930"/>
-      <w:bookmarkEnd w:id="27"/>
+      <w:bookmarkStart w:id="28" w:name="__RefHeading__45_587640554"/>
+      <w:bookmarkStart w:id="29" w:name="4.1%25252525252520%25252525252520%252525"/>
+      <w:bookmarkStart w:id="30" w:name="__RefHeading__93_328818930"/>
+      <w:bookmarkEnd w:id="28"/>
       <w:r>
         <w:t>4.1 Perspectiva do Produto</w:t>
       </w:r>
-      <w:bookmarkEnd w:id="28"/>
+      <w:bookmarkEnd w:id="29"/>
     </w:p>
     <w:p>
       <w:pPr>
         <w:jc w:val="both"/>
       </w:pPr>
-      <w:bookmarkStart w:id="30" w:name="4.2%25252525252520%25252525252520%252525"/>
-      <w:bookmarkEnd w:id="30"/>
+      <w:bookmarkStart w:id="31" w:name="4.2%25252525252520%25252525252520%252525"/>
+      <w:bookmarkEnd w:id="31"/>
       <w:r>
         <w:rPr>
           <w:rFonts w:cs="Times New Roman"/>
@@ -3201,10 +3211,10 @@
           <w:color w:val="0000FF"/>
         </w:rPr>
       </w:pPr>
-      <w:bookmarkStart w:id="31" w:name="__RefHeading__47_587640554"/>
-      <w:bookmarkStart w:id="32" w:name="__RefHeading__95_328818930"/>
-      <w:bookmarkEnd w:id="31"/>
+      <w:bookmarkStart w:id="32" w:name="__RefHeading__47_587640554"/>
+      <w:bookmarkStart w:id="33" w:name="__RefHeading__95_328818930"/>
       <w:bookmarkEnd w:id="32"/>
+      <w:bookmarkEnd w:id="33"/>
       <w:r>
         <w:t>4.2 Tabela de Funcionalidades</w:t>
       </w:r>
@@ -3539,10 +3549,10 @@
           <w:color w:val="0000FF"/>
         </w:rPr>
       </w:pPr>
-      <w:bookmarkStart w:id="33" w:name="__RefHeading__49_587640554"/>
-      <w:bookmarkStart w:id="34" w:name="__RefHeading__97_328818930"/>
-      <w:bookmarkEnd w:id="33"/>
+      <w:bookmarkStart w:id="34" w:name="__RefHeading__49_587640554"/>
+      <w:bookmarkStart w:id="35" w:name="__RefHeading__97_328818930"/>
       <w:bookmarkEnd w:id="34"/>
+      <w:bookmarkEnd w:id="35"/>
       <w:r>
         <w:t xml:space="preserve">5. Restrições </w:t>
       </w:r>
@@ -3792,15 +3802,15 @@
           <w:color w:val="0000FF"/>
         </w:rPr>
       </w:pPr>
-      <w:bookmarkStart w:id="35" w:name="__RefHeading__51_587640554"/>
-      <w:bookmarkStart w:id="36" w:name="__RefHeading__99_328818930"/>
-      <w:bookmarkStart w:id="37" w:name="6.%25252525252520%25252525252520%2525252"/>
-      <w:bookmarkEnd w:id="35"/>
+      <w:bookmarkStart w:id="36" w:name="__RefHeading__51_587640554"/>
+      <w:bookmarkStart w:id="37" w:name="__RefHeading__99_328818930"/>
+      <w:bookmarkStart w:id="38" w:name="6.%25252525252520%25252525252520%2525252"/>
       <w:bookmarkEnd w:id="36"/>
+      <w:bookmarkEnd w:id="37"/>
       <w:r>
         <w:t xml:space="preserve">6. </w:t>
       </w:r>
-      <w:bookmarkEnd w:id="37"/>
+      <w:bookmarkEnd w:id="38"/>
       <w:r>
         <w:t>Riscos</w:t>
       </w:r>
@@ -4661,20 +4671,20 @@
       <w:pPr>
         <w:pStyle w:val="Corpodetexto"/>
       </w:pPr>
-      <w:bookmarkStart w:id="38" w:name="__RefHeading__53_587640554"/>
-      <w:bookmarkStart w:id="39" w:name="__RefHeading__101_328818930"/>
-      <w:bookmarkEnd w:id="38"/>
+      <w:bookmarkStart w:id="39" w:name="__RefHeading__53_587640554"/>
+      <w:bookmarkStart w:id="40" w:name="__RefHeading__101_328818930"/>
       <w:bookmarkEnd w:id="39"/>
+      <w:bookmarkEnd w:id="40"/>
     </w:p>
     <w:p>
       <w:pPr>
         <w:pStyle w:val="Ttulo1"/>
       </w:pPr>
-      <w:bookmarkStart w:id="40" w:name="_Toc436203407"/>
-      <w:bookmarkStart w:id="41" w:name="_Toc452813601"/>
-      <w:bookmarkStart w:id="42" w:name="_Toc509300862"/>
-      <w:bookmarkStart w:id="43" w:name="_Toc4469845"/>
-      <w:bookmarkStart w:id="44" w:name="_Toc205718191"/>
+      <w:bookmarkStart w:id="41" w:name="_Toc436203407"/>
+      <w:bookmarkStart w:id="42" w:name="_Toc452813601"/>
+      <w:bookmarkStart w:id="43" w:name="_Toc509300862"/>
+      <w:bookmarkStart w:id="44" w:name="_Toc4469845"/>
+      <w:bookmarkStart w:id="45" w:name="_Toc205718191"/>
       <w:r>
         <w:t>7. Requisitos do Produto</w:t>
       </w:r>
@@ -5271,15 +5281,7 @@
                 <w:color w:val="0D0D0D"/>
                 <w:lang w:val="sv-SE"/>
               </w:rPr>
-              <w:t>R</w:t>
-            </w:r>
-            <w:r>
-              <w:rPr>
-                <w:rFonts w:cs="Times New Roman"/>
-                <w:color w:val="0D0D0D"/>
-                <w:lang w:val="sv-SE"/>
-              </w:rPr>
-              <w:t>F4</w:t>
+              <w:t>RF4</w:t>
             </w:r>
           </w:p>
         </w:tc>
@@ -5409,15 +5411,7 @@
                 <w:color w:val="0D0D0D"/>
                 <w:lang w:val="sv-SE"/>
               </w:rPr>
-              <w:t>R</w:t>
-            </w:r>
-            <w:r>
-              <w:rPr>
-                <w:rFonts w:cs="Times New Roman"/>
-                <w:color w:val="0D0D0D"/>
-                <w:lang w:val="sv-SE"/>
-              </w:rPr>
-              <w:t>F5</w:t>
+              <w:t>RF5</w:t>
             </w:r>
           </w:p>
         </w:tc>
@@ -5670,15 +5664,7 @@
                 <w:color w:val="0D0D0D"/>
                 <w:lang w:val="sv-SE"/>
               </w:rPr>
-              <w:t>R</w:t>
-            </w:r>
-            <w:r>
-              <w:rPr>
-                <w:rFonts w:cs="Times New Roman"/>
-                <w:color w:val="0D0D0D"/>
-                <w:lang w:val="sv-SE"/>
-              </w:rPr>
-              <w:t>F6</w:t>
+              <w:t>RF6</w:t>
             </w:r>
           </w:p>
         </w:tc>
@@ -5806,15 +5792,7 @@
                 <w:color w:val="0D0D0D"/>
                 <w:lang w:val="sv-SE"/>
               </w:rPr>
-              <w:t>R</w:t>
-            </w:r>
-            <w:r>
-              <w:rPr>
-                <w:rFonts w:cs="Times New Roman"/>
-                <w:color w:val="0D0D0D"/>
-                <w:lang w:val="sv-SE"/>
-              </w:rPr>
-              <w:t>F7</w:t>
+              <w:t>RF7</w:t>
             </w:r>
           </w:p>
         </w:tc>
@@ -5925,17 +5903,17 @@
         </w:rPr>
         <w:t>Precedência e Prioridade</w:t>
       </w:r>
-      <w:bookmarkEnd w:id="40"/>
       <w:bookmarkEnd w:id="41"/>
       <w:bookmarkEnd w:id="42"/>
       <w:bookmarkEnd w:id="43"/>
+      <w:bookmarkEnd w:id="44"/>
       <w:r>
         <w:rPr>
           <w:rFonts w:cs="Arial"/>
         </w:rPr>
         <w:t>s</w:t>
       </w:r>
-      <w:bookmarkEnd w:id="44"/>
+      <w:bookmarkEnd w:id="45"/>
     </w:p>
     <w:p>
       <w:pPr>
@@ -6736,14 +6714,12 @@
           </w:p>
         </w:tc>
       </w:tr>
+      <w:bookmarkEnd w:id="30"/>
     </w:tbl>
     <w:p>
       <w:pPr>
         <w:pStyle w:val="Ttulo1"/>
       </w:pPr>
-      <w:bookmarkStart w:id="45" w:name="_GoBack"/>
-      <w:bookmarkEnd w:id="29"/>
-      <w:bookmarkEnd w:id="45"/>
     </w:p>
     <w:sectPr>
       <w:type w:val="continuous"/>
@@ -7078,7 +7054,7 @@
 
 <file path=word/numbering.xml><?xml version="1.0" encoding="utf-8"?>
 <w:numbering xmlns:wpc="http://schemas.microsoft.com/office/word/2010/wordprocessingCanvas" xmlns:mc="http://schemas.openxmlformats.org/markup-compatibility/2006" xmlns:o="urn:schemas-microsoft-com:office:office" xmlns:r="http://schemas.openxmlformats.org/officeDocument/2006/relationships" xmlns:m="http://schemas.openxmlformats.org/officeDocument/2006/math" xmlns:v="urn:schemas-microsoft-com:vml" xmlns:wp14="http://schemas.microsoft.com/office/word/2010/wordprocessingDrawing" xmlns:wp="http://schemas.openxmlformats.org/drawingml/2006/wordprocessingDrawing" xmlns:w10="urn:schemas-microsoft-com:office:word" xmlns:w="http://schemas.openxmlformats.org/wordprocessingml/2006/main" xmlns:w14="http://schemas.microsoft.com/office/word/2010/wordml" xmlns:w15="http://schemas.microsoft.com/office/word/2012/wordml" xmlns:wpg="http://schemas.microsoft.com/office/word/2010/wordprocessingGroup" xmlns:wpi="http://schemas.microsoft.com/office/word/2010/wordprocessingInk" xmlns:wne="http://schemas.microsoft.com/office/word/2006/wordml" xmlns:wps="http://schemas.microsoft.com/office/word/2010/wordprocessingShape" mc:Ignorable="w14 w15 wp14">
-  <w:abstractNum w:abstractNumId="0" w15:restartNumberingAfterBreak="0">
+  <w:abstractNum w:abstractNumId="0">
     <w:nsid w:val="00000001"/>
     <w:multiLevelType w:val="multilevel"/>
     <w:tmpl w:val="00000001"/>
@@ -7202,7 +7178,7 @@
       </w:pPr>
     </w:lvl>
   </w:abstractNum>
-  <w:abstractNum w:abstractNumId="1" w15:restartNumberingAfterBreak="0">
+  <w:abstractNum w:abstractNumId="1">
     <w:nsid w:val="00000002"/>
     <w:multiLevelType w:val="multilevel"/>
     <w:tmpl w:val="00000002"/>
@@ -7316,7 +7292,7 @@
       </w:pPr>
     </w:lvl>
   </w:abstractNum>
-  <w:abstractNum w:abstractNumId="2" w15:restartNumberingAfterBreak="0">
+  <w:abstractNum w:abstractNumId="2">
     <w:nsid w:val="00000003"/>
     <w:multiLevelType w:val="multilevel"/>
     <w:tmpl w:val="00000003"/>
@@ -7430,7 +7406,7 @@
       </w:pPr>
     </w:lvl>
   </w:abstractNum>
-  <w:abstractNum w:abstractNumId="3" w15:restartNumberingAfterBreak="0">
+  <w:abstractNum w:abstractNumId="3">
     <w:nsid w:val="1831471F"/>
     <w:multiLevelType w:val="hybridMultilevel"/>
     <w:tmpl w:val="686EA994"/>

</xml_diff>